<commit_message>
More Questions Are Solved and Exercise Are Added
</commit_message>
<xml_diff>
--- a/01_Week/Operators And Conditionals.docx
+++ b/01_Week/Operators And Conditionals.docx
@@ -560,7 +560,23 @@
           <w:b/>
           <w:bCs/>
         </w:rPr>
-        <w:t>Calculate the monthly installment for a loan given the principal, interest rate, and number of months.</w:t>
+        <w:t xml:space="preserve">Calculate the monthly </w:t>
+      </w:r>
+      <w:proofErr w:type="spellStart"/>
+      <w:r>
+        <w:rPr>
+          <w:b/>
+          <w:bCs/>
+        </w:rPr>
+        <w:t>installment</w:t>
+      </w:r>
+      <w:proofErr w:type="spellEnd"/>
+      <w:r>
+        <w:rPr>
+          <w:b/>
+          <w:bCs/>
+        </w:rPr>
+        <w:t xml:space="preserve"> for a loan given the principal, interest rate, and number of months.</w:t>
       </w:r>
     </w:p>
     <w:p>
@@ -1838,6 +1854,7 @@
   <w:style w:type="character" w:default="1" w:styleId="DefaultParagraphFont">
     <w:name w:val="Default Paragraph Font"/>
     <w:uiPriority w:val="1"/>
+    <w:semiHidden/>
     <w:unhideWhenUsed/>
   </w:style>
   <w:style w:type="table" w:default="1" w:styleId="TableNormal">
@@ -1860,6 +1877,17 @@
     <w:uiPriority w:val="99"/>
     <w:semiHidden/>
     <w:unhideWhenUsed/>
+  </w:style>
+  <w:style w:type="paragraph" w:styleId="ListParagraph">
+    <w:name w:val="List Paragraph"/>
+    <w:basedOn w:val="Normal"/>
+    <w:uiPriority w:val="34"/>
+    <w:qFormat/>
+    <w:rsid w:val="00B37C24"/>
+    <w:pPr>
+      <w:ind w:left="720"/>
+      <w:contextualSpacing/>
+    </w:pPr>
   </w:style>
 </w:styles>
 </file>

</xml_diff>